<commit_message>
Final versions minor changes
</commit_message>
<xml_diff>
--- a/ESERA-2019-JBIVKLU_revisedChangesAcceptedNoComments.docx
+++ b/ESERA-2019-JBIVKLU_revisedChangesAcceptedNoComments.docx
@@ -4746,6 +4746,7 @@
         </w:rPr>
         <w:t xml:space="preserve">) for details. </w:t>
       </w:r>
+      <w:bookmarkStart w:id="0" w:name="_GoBack"/>
       <w:r>
         <w:rPr>
           <w:sz w:val="20"/>
@@ -4767,18 +4768,10 @@
           <w:sz w:val="20"/>
           <w:lang w:val="en-GB" w:eastAsia="fi-FI"/>
         </w:rPr>
-        <w:t xml:space="preserve"> (see Bohlin et al. 2</w:t>
-      </w:r>
-      <w:bookmarkStart w:id="0" w:name="_GoBack"/>
-      <w:bookmarkEnd w:id="0"/>
-      <w:r>
-        <w:rPr>
-          <w:sz w:val="20"/>
-          <w:lang w:val="en-GB" w:eastAsia="fi-FI"/>
-        </w:rPr>
-        <w:t xml:space="preserve">014). </w:t>
-      </w:r>
-    </w:p>
+        <w:t xml:space="preserve"> (see Bohlin et al. 2014). </w:t>
+      </w:r>
+    </w:p>
+    <w:bookmarkEnd w:id="0"/>
     <w:p>
       <w:pPr>
         <w:rPr>
@@ -9929,7 +9922,7 @@
 </file>
 
 <file path=customXml/itemProps4.xml><?xml version="1.0" encoding="utf-8"?>
-<ds:datastoreItem xmlns:ds="http://schemas.openxmlformats.org/officeDocument/2006/customXml" ds:itemID="{78DF9F73-B867-7A46-97F9-6EE0FE8A01E5}">
+<ds:datastoreItem xmlns:ds="http://schemas.openxmlformats.org/officeDocument/2006/customXml" ds:itemID="{80911869-8A9D-BD4F-B93D-869047EF6AFE}">
   <ds:schemaRefs>
     <ds:schemaRef ds:uri="http://schemas.openxmlformats.org/officeDocument/2006/bibliography"/>
   </ds:schemaRefs>

</xml_diff>